<commit_message>
Fotos añadidas a la sprint review
</commit_message>
<xml_diff>
--- a/docs/Iteracion2/word/Sprint_Review.docx
+++ b/docs/Iteracion2/word/Sprint_Review.docx
@@ -7,7 +7,6 @@
         <w:spacing w:after="0"/>
         <w:rPr>
           <w:sz w:val="20"/>
-          <w:lang w:val="es-PA"/>
         </w:rPr>
       </w:pPr>
       <w:r>
@@ -15,14 +14,21 @@
           <w:sz w:val="20"/>
           <w:lang w:val="es-PA"/>
         </w:rPr>
-        <w:t xml:space="preserve">Fecha: </w:t>
+        <w:t>F</w:t>
       </w:r>
+      <w:proofErr w:type="spellStart"/>
       <w:r>
         <w:rPr>
           <w:sz w:val="20"/>
-          <w:lang w:val="es-PA"/>
         </w:rPr>
-        <w:t>21/11/2024</w:t>
+        <w:t>echa</w:t>
+      </w:r>
+      <w:proofErr w:type="spellEnd"/>
+      <w:r>
+        <w:rPr>
+          <w:sz w:val="20"/>
+        </w:rPr>
+        <w:t>: 21/11/2024</w:t>
       </w:r>
     </w:p>
     <w:p>
@@ -30,7 +36,6 @@
         <w:spacing w:after="0"/>
         <w:rPr>
           <w:sz w:val="20"/>
-          <w:lang w:val="es-PA"/>
         </w:rPr>
       </w:pPr>
     </w:p>
@@ -39,7 +44,6 @@
         <w:spacing w:after="0"/>
         <w:rPr>
           <w:sz w:val="20"/>
-          <w:lang w:val="es-PA"/>
         </w:rPr>
       </w:pPr>
       <w:r>
@@ -115,14 +119,12 @@
         <w:jc w:val="center"/>
         <w:rPr>
           <w:sz w:val="20"/>
-          <w:lang w:val="es-PA"/>
         </w:rPr>
       </w:pPr>
       <w:r>
         <w:rPr>
           <w:sz w:val="36"/>
           <w:szCs w:val="36"/>
-          <w:lang w:val="es-PA"/>
         </w:rPr>
         <w:t>SPRINT RE</w:t>
       </w:r>
@@ -130,7 +132,6 @@
         <w:rPr>
           <w:sz w:val="36"/>
           <w:szCs w:val="36"/>
-          <w:lang w:val="es-PA"/>
         </w:rPr>
         <w:t>VIEW</w:t>
       </w:r>
@@ -140,7 +141,6 @@
         <w:spacing w:after="0"/>
         <w:rPr>
           <w:sz w:val="20"/>
-          <w:lang w:val="es-PA"/>
         </w:rPr>
       </w:pPr>
     </w:p>
@@ -149,7 +149,6 @@
         <w:spacing w:after="0"/>
         <w:rPr>
           <w:sz w:val="20"/>
-          <w:lang w:val="es-PA"/>
         </w:rPr>
       </w:pPr>
     </w:p>
@@ -158,7 +157,6 @@
         <w:spacing w:after="0"/>
         <w:rPr>
           <w:sz w:val="20"/>
-          <w:lang w:val="es-PA"/>
         </w:rPr>
       </w:pPr>
     </w:p>
@@ -167,7 +165,6 @@
         <w:spacing w:after="0"/>
         <w:rPr>
           <w:sz w:val="20"/>
-          <w:lang w:val="es-PA"/>
         </w:rPr>
       </w:pPr>
     </w:p>
@@ -176,7 +173,6 @@
         <w:spacing w:after="0"/>
         <w:rPr>
           <w:sz w:val="20"/>
-          <w:lang w:val="es-PA"/>
         </w:rPr>
       </w:pPr>
     </w:p>
@@ -185,7 +181,6 @@
         <w:spacing w:after="0"/>
         <w:rPr>
           <w:sz w:val="20"/>
-          <w:lang w:val="es-PA"/>
         </w:rPr>
       </w:pPr>
     </w:p>
@@ -194,7 +189,6 @@
         <w:spacing w:after="0"/>
         <w:rPr>
           <w:sz w:val="20"/>
-          <w:lang w:val="es-PA"/>
         </w:rPr>
       </w:pPr>
     </w:p>
@@ -203,7 +197,6 @@
         <w:spacing w:after="0"/>
         <w:rPr>
           <w:sz w:val="20"/>
-          <w:lang w:val="es-PA"/>
         </w:rPr>
       </w:pPr>
     </w:p>
@@ -212,13 +205,11 @@
         <w:spacing w:after="0"/>
         <w:rPr>
           <w:sz w:val="20"/>
-          <w:lang w:val="es-PA"/>
         </w:rPr>
       </w:pPr>
       <w:r>
         <w:rPr>
           <w:sz w:val="20"/>
-          <w:lang w:val="es-PA"/>
         </w:rPr>
         <w:t>Grupo: G1.12</w:t>
       </w:r>
@@ -227,9 +218,6 @@
       <w:pPr>
         <w:pStyle w:val="Ttulo1"/>
         <w:jc w:val="center"/>
-        <w:rPr>
-          <w:lang w:val="es-PA"/>
-        </w:rPr>
       </w:pPr>
     </w:p>
     <w:p>
@@ -326,12 +314,77 @@
     </w:p>
     <w:p>
       <w:pPr>
+        <w:rPr>
+          <w:lang w:val="es-ES"/>
+        </w:rPr>
+      </w:pPr>
+      <w:r>
+        <w:rPr>
+          <w:noProof/>
+          <w:lang w:val="es-ES"/>
+        </w:rPr>
+        <w:drawing>
+          <wp:inline distT="0" distB="0" distL="0" distR="0" wp14:anchorId="75D4606F" wp14:editId="46E0EB7E">
+            <wp:extent cx="5476875" cy="2381250"/>
+            <wp:effectExtent l="0" t="0" r="9525" b="0"/>
+            <wp:docPr id="751620584" name="Imagen 2"/>
+            <wp:cNvGraphicFramePr>
+              <a:graphicFrameLocks xmlns:a="http://schemas.openxmlformats.org/drawingml/2006/main" noChangeAspect="1"/>
+            </wp:cNvGraphicFramePr>
+            <a:graphic xmlns:a="http://schemas.openxmlformats.org/drawingml/2006/main">
+              <a:graphicData uri="http://schemas.openxmlformats.org/drawingml/2006/picture">
+                <pic:pic xmlns:pic="http://schemas.openxmlformats.org/drawingml/2006/picture">
+                  <pic:nvPicPr>
+                    <pic:cNvPr id="0" name="Picture 2"/>
+                    <pic:cNvPicPr>
+                      <a:picLocks noChangeAspect="1" noChangeArrowheads="1"/>
+                    </pic:cNvPicPr>
+                  </pic:nvPicPr>
+                  <pic:blipFill>
+                    <a:blip r:embed="rId7">
+                      <a:extLst>
+                        <a:ext uri="{28A0092B-C50C-407E-A947-70E740481C1C}">
+                          <a14:useLocalDpi xmlns:a14="http://schemas.microsoft.com/office/drawing/2010/main" val="0"/>
+                        </a:ext>
+                      </a:extLst>
+                    </a:blip>
+                    <a:srcRect/>
+                    <a:stretch>
+                      <a:fillRect/>
+                    </a:stretch>
+                  </pic:blipFill>
+                  <pic:spPr bwMode="auto">
+                    <a:xfrm>
+                      <a:off x="0" y="0"/>
+                      <a:ext cx="5476875" cy="2381250"/>
+                    </a:xfrm>
+                    <a:prstGeom prst="rect">
+                      <a:avLst/>
+                    </a:prstGeom>
+                    <a:noFill/>
+                    <a:ln>
+                      <a:noFill/>
+                    </a:ln>
+                  </pic:spPr>
+                </pic:pic>
+              </a:graphicData>
+            </a:graphic>
+          </wp:inline>
+        </w:drawing>
+      </w:r>
+    </w:p>
+    <w:p>
+      <w:pPr>
         <w:pStyle w:val="Ttulo2"/>
         <w:rPr>
           <w:lang w:val="es-ES"/>
         </w:rPr>
       </w:pPr>
       <w:r>
+        <w:rPr>
+          <w:noProof/>
+        </w:rPr>
+        <w:lastRenderedPageBreak/>
         <w:drawing>
           <wp:inline distT="0" distB="0" distL="0" distR="0" wp14:anchorId="183C3205" wp14:editId="33573DA4">
             <wp:extent cx="5486400" cy="2377440"/>
@@ -348,7 +401,7 @@
                     <pic:cNvPicPr/>
                   </pic:nvPicPr>
                   <pic:blipFill>
-                    <a:blip r:embed="rId7"/>
+                    <a:blip r:embed="rId8"/>
                     <a:stretch>
                       <a:fillRect/>
                     </a:stretch>
@@ -361,6 +414,244 @@
                     <a:prstGeom prst="rect">
                       <a:avLst/>
                     </a:prstGeom>
+                  </pic:spPr>
+                </pic:pic>
+              </a:graphicData>
+            </a:graphic>
+          </wp:inline>
+        </w:drawing>
+      </w:r>
+    </w:p>
+    <w:p>
+      <w:pPr>
+        <w:rPr>
+          <w:lang w:val="es-ES"/>
+        </w:rPr>
+      </w:pPr>
+      <w:r>
+        <w:rPr>
+          <w:noProof/>
+          <w:lang w:val="es-ES"/>
+        </w:rPr>
+        <w:drawing>
+          <wp:inline distT="0" distB="0" distL="0" distR="0" wp14:anchorId="645969A5" wp14:editId="6F406DE3">
+            <wp:extent cx="5486400" cy="2066925"/>
+            <wp:effectExtent l="0" t="0" r="0" b="9525"/>
+            <wp:docPr id="1137426395" name="Imagen 5"/>
+            <wp:cNvGraphicFramePr>
+              <a:graphicFrameLocks xmlns:a="http://schemas.openxmlformats.org/drawingml/2006/main" noChangeAspect="1"/>
+            </wp:cNvGraphicFramePr>
+            <a:graphic xmlns:a="http://schemas.openxmlformats.org/drawingml/2006/main">
+              <a:graphicData uri="http://schemas.openxmlformats.org/drawingml/2006/picture">
+                <pic:pic xmlns:pic="http://schemas.openxmlformats.org/drawingml/2006/picture">
+                  <pic:nvPicPr>
+                    <pic:cNvPr id="0" name="Picture 5"/>
+                    <pic:cNvPicPr>
+                      <a:picLocks noChangeAspect="1" noChangeArrowheads="1"/>
+                    </pic:cNvPicPr>
+                  </pic:nvPicPr>
+                  <pic:blipFill>
+                    <a:blip r:embed="rId9">
+                      <a:extLst>
+                        <a:ext uri="{28A0092B-C50C-407E-A947-70E740481C1C}">
+                          <a14:useLocalDpi xmlns:a14="http://schemas.microsoft.com/office/drawing/2010/main" val="0"/>
+                        </a:ext>
+                      </a:extLst>
+                    </a:blip>
+                    <a:srcRect/>
+                    <a:stretch>
+                      <a:fillRect/>
+                    </a:stretch>
+                  </pic:blipFill>
+                  <pic:spPr bwMode="auto">
+                    <a:xfrm>
+                      <a:off x="0" y="0"/>
+                      <a:ext cx="5486400" cy="2066925"/>
+                    </a:xfrm>
+                    <a:prstGeom prst="rect">
+                      <a:avLst/>
+                    </a:prstGeom>
+                    <a:noFill/>
+                    <a:ln>
+                      <a:noFill/>
+                    </a:ln>
+                  </pic:spPr>
+                </pic:pic>
+              </a:graphicData>
+            </a:graphic>
+          </wp:inline>
+        </w:drawing>
+      </w:r>
+      <w:r>
+        <w:rPr>
+          <w:noProof/>
+          <w:lang w:val="es-ES"/>
+        </w:rPr>
+        <w:drawing>
+          <wp:inline distT="0" distB="0" distL="0" distR="0" wp14:anchorId="65F846C4" wp14:editId="3695DF0B">
+            <wp:extent cx="5476875" cy="2466975"/>
+            <wp:effectExtent l="0" t="0" r="9525" b="9525"/>
+            <wp:docPr id="1030269350" name="Imagen 3"/>
+            <wp:cNvGraphicFramePr>
+              <a:graphicFrameLocks xmlns:a="http://schemas.openxmlformats.org/drawingml/2006/main" noChangeAspect="1"/>
+            </wp:cNvGraphicFramePr>
+            <a:graphic xmlns:a="http://schemas.openxmlformats.org/drawingml/2006/main">
+              <a:graphicData uri="http://schemas.openxmlformats.org/drawingml/2006/picture">
+                <pic:pic xmlns:pic="http://schemas.openxmlformats.org/drawingml/2006/picture">
+                  <pic:nvPicPr>
+                    <pic:cNvPr id="0" name="Picture 3"/>
+                    <pic:cNvPicPr>
+                      <a:picLocks noChangeAspect="1" noChangeArrowheads="1"/>
+                    </pic:cNvPicPr>
+                  </pic:nvPicPr>
+                  <pic:blipFill>
+                    <a:blip r:embed="rId10">
+                      <a:extLst>
+                        <a:ext uri="{28A0092B-C50C-407E-A947-70E740481C1C}">
+                          <a14:useLocalDpi xmlns:a14="http://schemas.microsoft.com/office/drawing/2010/main" val="0"/>
+                        </a:ext>
+                      </a:extLst>
+                    </a:blip>
+                    <a:srcRect/>
+                    <a:stretch>
+                      <a:fillRect/>
+                    </a:stretch>
+                  </pic:blipFill>
+                  <pic:spPr bwMode="auto">
+                    <a:xfrm>
+                      <a:off x="0" y="0"/>
+                      <a:ext cx="5476875" cy="2466975"/>
+                    </a:xfrm>
+                    <a:prstGeom prst="rect">
+                      <a:avLst/>
+                    </a:prstGeom>
+                    <a:noFill/>
+                    <a:ln>
+                      <a:noFill/>
+                    </a:ln>
+                  </pic:spPr>
+                </pic:pic>
+              </a:graphicData>
+            </a:graphic>
+          </wp:inline>
+        </w:drawing>
+      </w:r>
+    </w:p>
+    <w:p>
+      <w:pPr>
+        <w:rPr>
+          <w:lang w:val="es-ES"/>
+        </w:rPr>
+      </w:pPr>
+      <w:r>
+        <w:rPr>
+          <w:noProof/>
+          <w:lang w:val="es-ES"/>
+        </w:rPr>
+        <w:lastRenderedPageBreak/>
+        <w:drawing>
+          <wp:inline distT="0" distB="0" distL="0" distR="0" wp14:anchorId="0F836F41" wp14:editId="3B8F3179">
+            <wp:extent cx="5476875" cy="1409700"/>
+            <wp:effectExtent l="0" t="0" r="9525" b="0"/>
+            <wp:docPr id="1222075479" name="Imagen 4"/>
+            <wp:cNvGraphicFramePr>
+              <a:graphicFrameLocks xmlns:a="http://schemas.openxmlformats.org/drawingml/2006/main" noChangeAspect="1"/>
+            </wp:cNvGraphicFramePr>
+            <a:graphic xmlns:a="http://schemas.openxmlformats.org/drawingml/2006/main">
+              <a:graphicData uri="http://schemas.openxmlformats.org/drawingml/2006/picture">
+                <pic:pic xmlns:pic="http://schemas.openxmlformats.org/drawingml/2006/picture">
+                  <pic:nvPicPr>
+                    <pic:cNvPr id="0" name="Picture 4"/>
+                    <pic:cNvPicPr>
+                      <a:picLocks noChangeAspect="1" noChangeArrowheads="1"/>
+                    </pic:cNvPicPr>
+                  </pic:nvPicPr>
+                  <pic:blipFill>
+                    <a:blip r:embed="rId11">
+                      <a:extLst>
+                        <a:ext uri="{28A0092B-C50C-407E-A947-70E740481C1C}">
+                          <a14:useLocalDpi xmlns:a14="http://schemas.microsoft.com/office/drawing/2010/main" val="0"/>
+                        </a:ext>
+                      </a:extLst>
+                    </a:blip>
+                    <a:srcRect/>
+                    <a:stretch>
+                      <a:fillRect/>
+                    </a:stretch>
+                  </pic:blipFill>
+                  <pic:spPr bwMode="auto">
+                    <a:xfrm>
+                      <a:off x="0" y="0"/>
+                      <a:ext cx="5476875" cy="1409700"/>
+                    </a:xfrm>
+                    <a:prstGeom prst="rect">
+                      <a:avLst/>
+                    </a:prstGeom>
+                    <a:noFill/>
+                    <a:ln>
+                      <a:noFill/>
+                    </a:ln>
+                  </pic:spPr>
+                </pic:pic>
+              </a:graphicData>
+            </a:graphic>
+          </wp:inline>
+        </w:drawing>
+      </w:r>
+    </w:p>
+    <w:p>
+      <w:pPr>
+        <w:rPr>
+          <w:lang w:val="es-ES"/>
+        </w:rPr>
+      </w:pPr>
+      <w:r>
+        <w:rPr>
+          <w:noProof/>
+          <w:lang w:val="es-ES"/>
+        </w:rPr>
+        <w:drawing>
+          <wp:inline distT="0" distB="0" distL="0" distR="0" wp14:anchorId="485C80E2" wp14:editId="22394D16">
+            <wp:extent cx="5476875" cy="2524125"/>
+            <wp:effectExtent l="0" t="0" r="9525" b="9525"/>
+            <wp:docPr id="21121368" name="Imagen 6"/>
+            <wp:cNvGraphicFramePr>
+              <a:graphicFrameLocks xmlns:a="http://schemas.openxmlformats.org/drawingml/2006/main" noChangeAspect="1"/>
+            </wp:cNvGraphicFramePr>
+            <a:graphic xmlns:a="http://schemas.openxmlformats.org/drawingml/2006/main">
+              <a:graphicData uri="http://schemas.openxmlformats.org/drawingml/2006/picture">
+                <pic:pic xmlns:pic="http://schemas.openxmlformats.org/drawingml/2006/picture">
+                  <pic:nvPicPr>
+                    <pic:cNvPr id="0" name="Picture 6"/>
+                    <pic:cNvPicPr>
+                      <a:picLocks noChangeAspect="1" noChangeArrowheads="1"/>
+                    </pic:cNvPicPr>
+                  </pic:nvPicPr>
+                  <pic:blipFill>
+                    <a:blip r:embed="rId12">
+                      <a:extLst>
+                        <a:ext uri="{28A0092B-C50C-407E-A947-70E740481C1C}">
+                          <a14:useLocalDpi xmlns:a14="http://schemas.microsoft.com/office/drawing/2010/main" val="0"/>
+                        </a:ext>
+                      </a:extLst>
+                    </a:blip>
+                    <a:srcRect/>
+                    <a:stretch>
+                      <a:fillRect/>
+                    </a:stretch>
+                  </pic:blipFill>
+                  <pic:spPr bwMode="auto">
+                    <a:xfrm>
+                      <a:off x="0" y="0"/>
+                      <a:ext cx="5476875" cy="2524125"/>
+                    </a:xfrm>
+                    <a:prstGeom prst="rect">
+                      <a:avLst/>
+                    </a:prstGeom>
+                    <a:noFill/>
+                    <a:ln>
+                      <a:noFill/>
+                    </a:ln>
                   </pic:spPr>
                 </pic:pic>
               </a:graphicData>
@@ -441,21 +732,7 @@
         <w:rPr>
           <w:lang w:val="es-ES"/>
         </w:rPr>
-        <w:t xml:space="preserve">4. Actualización del </w:t>
-      </w:r>
-      <w:proofErr w:type="spellStart"/>
-      <w:r>
-        <w:rPr>
-          <w:lang w:val="es-ES"/>
-        </w:rPr>
-        <w:t>Product</w:t>
-      </w:r>
-      <w:proofErr w:type="spellEnd"/>
-      <w:r>
-        <w:rPr>
-          <w:lang w:val="es-ES"/>
-        </w:rPr>
-        <w:t xml:space="preserve"> Backlog</w:t>
+        <w:t>4. Actualización del Product Backlog</w:t>
       </w:r>
     </w:p>
     <w:p>

</xml_diff>